<commit_message>
feat: added reports for first and last labworks
</commit_message>
<xml_diff>
--- a/operationsystem/Отчет ЛР 1.docx
+++ b/operationsystem/Отчет ЛР 1.docx
@@ -658,15 +658,7 @@
                 <w:sz w:val="28"/>
                 <w:szCs w:val="28"/>
               </w:rPr>
-              <w:t xml:space="preserve"> </w:t>
-            </w:r>
-            <w:r>
-              <w:rPr>
-                <w:rFonts w:ascii="Times New Roman" w:eastAsia="Calibri" w:hAnsi="Times New Roman" w:cs="Times New Roman"/>
-                <w:sz w:val="28"/>
-                <w:szCs w:val="28"/>
-              </w:rPr>
-              <w:t xml:space="preserve">октября </w:t>
+              <w:t xml:space="preserve"> октября </w:t>
             </w:r>
             <w:r>
               <w:rPr>
@@ -1137,6 +1129,17 @@
     <w:p/>
     <w:sdt>
       <w:sdtPr>
+        <w:rPr>
+          <w:rFonts w:asciiTheme="minorHAnsi" w:eastAsiaTheme="minorHAnsi" w:hAnsiTheme="minorHAnsi" w:cstheme="minorBidi"/>
+          <w:b w:val="0"/>
+          <w:bCs w:val="0"/>
+          <w:color w:val="auto"/>
+          <w:kern w:val="2"/>
+          <w:sz w:val="24"/>
+          <w:szCs w:val="24"/>
+          <w:lang w:eastAsia="en-US"/>
+          <w14:ligatures w14:val="standardContextual"/>
+        </w:rPr>
         <w:id w:val="2123259153"/>
         <w:docPartObj>
           <w:docPartGallery w:val="Table of Contents"/>
@@ -1145,14 +1148,7 @@
       </w:sdtPr>
       <w:sdtEndPr>
         <w:rPr>
-          <w:rFonts w:asciiTheme="minorHAnsi" w:eastAsiaTheme="minorHAnsi" w:hAnsiTheme="minorHAnsi" w:cstheme="minorBidi"/>
           <w:noProof/>
-          <w:color w:val="auto"/>
-          <w:kern w:val="2"/>
-          <w:sz w:val="24"/>
-          <w:szCs w:val="24"/>
-          <w:lang w:eastAsia="en-US"/>
-          <w14:ligatures w14:val="standardContextual"/>
         </w:rPr>
       </w:sdtEndPr>
       <w:sdtContent>
@@ -2702,7 +2698,6 @@
       <w:r>
         <w:rPr>
           <w:color w:val="auto"/>
-          <w:lang w:val="ru-RU"/>
         </w:rPr>
         <w:t>_</w:t>
       </w:r>
@@ -2715,7 +2710,6 @@
       <w:r>
         <w:rPr>
           <w:color w:val="auto"/>
-          <w:lang w:val="ru-RU"/>
         </w:rPr>
         <w:t>/</w:t>
       </w:r>
@@ -2746,7 +2740,6 @@
       <w:r>
         <w:rPr>
           <w:color w:val="auto"/>
-          <w:lang w:val="ru-RU"/>
         </w:rPr>
         <w:t>/</w:t>
       </w:r>
@@ -2938,7 +2931,6 @@
           <w:rFonts w:ascii="Menlo" w:hAnsi="Menlo" w:cs="Menlo"/>
           <w:sz w:val="18"/>
           <w:szCs w:val="18"/>
-          <w:lang w:val="en-US"/>
         </w:rPr>
         <w:t xml:space="preserve"> </w:t>
       </w:r>
@@ -2964,9 +2956,17 @@
           <w:rFonts w:ascii="Menlo" w:hAnsi="Menlo" w:cs="Menlo"/>
           <w:sz w:val="18"/>
           <w:szCs w:val="18"/>
+        </w:rPr>
+        <w:t>_</w:t>
+      </w:r>
+      <w:r>
+        <w:rPr>
+          <w:rFonts w:ascii="Menlo" w:hAnsi="Menlo" w:cs="Menlo"/>
+          <w:sz w:val="18"/>
+          <w:szCs w:val="18"/>
           <w:lang w:val="en-US"/>
         </w:rPr>
-        <w:t>_folder</w:t>
+        <w:t>folder</w:t>
       </w:r>
     </w:p>
     <w:p>
@@ -2978,7 +2978,6 @@
           <w:rFonts w:ascii="Times New Roman" w:hAnsi="Times New Roman" w:cs="Times New Roman"/>
           <w:sz w:val="28"/>
           <w:szCs w:val="28"/>
-          <w:lang w:val="en-US"/>
         </w:rPr>
       </w:pPr>
       <w:r>
@@ -3405,19 +3404,40 @@
         <w:pStyle w:val="a5"/>
         <w:rPr>
           <w:color w:val="auto"/>
-        </w:rPr>
-      </w:pPr>
-      <w:r>
-        <w:rPr>
-          <w:color w:val="auto"/>
-        </w:rPr>
-        <w:t xml:space="preserve">ed </w:t>
-      </w:r>
-      <w:r>
-        <w:rPr>
-          <w:color w:val="auto"/>
-        </w:rPr>
-        <w:t>first.txt</w:t>
+          <w:lang w:val="ru-RU"/>
+        </w:rPr>
+      </w:pPr>
+      <w:r>
+        <w:rPr>
+          <w:color w:val="auto"/>
+        </w:rPr>
+        <w:t>ed</w:t>
+      </w:r>
+      <w:r>
+        <w:rPr>
+          <w:color w:val="auto"/>
+          <w:lang w:val="ru-RU"/>
+        </w:rPr>
+        <w:t xml:space="preserve"> </w:t>
+      </w:r>
+      <w:r>
+        <w:rPr>
+          <w:color w:val="auto"/>
+        </w:rPr>
+        <w:t>first</w:t>
+      </w:r>
+      <w:r>
+        <w:rPr>
+          <w:color w:val="auto"/>
+          <w:lang w:val="ru-RU"/>
+        </w:rPr>
+        <w:t>.</w:t>
+      </w:r>
+      <w:r>
+        <w:rPr>
+          <w:color w:val="auto"/>
+        </w:rPr>
+        <w:t>txt</w:t>
       </w:r>
     </w:p>
     <w:p>
@@ -3425,6 +3445,7 @@
         <w:pStyle w:val="a5"/>
         <w:rPr>
           <w:color w:val="auto"/>
+          <w:lang w:val="ru-RU"/>
         </w:rPr>
       </w:pPr>
     </w:p>
@@ -3499,11 +3520,54 @@
         <w:rPr>
           <w:color w:val="auto"/>
         </w:rPr>
-        <w:t>First string</w:t>
-      </w:r>
-      <w:r>
-        <w:rPr>
-          <w:color w:val="auto"/>
+        <w:t>First string // информация</w:t>
+      </w:r>
+    </w:p>
+    <w:p>
+      <w:pPr>
+        <w:pStyle w:val="a5"/>
+        <w:rPr>
+          <w:color w:val="auto"/>
+        </w:rPr>
+      </w:pPr>
+      <w:r>
+        <w:rPr>
+          <w:color w:val="auto"/>
+        </w:rPr>
+        <w:t>Second string // информация</w:t>
+      </w:r>
+    </w:p>
+    <w:p>
+      <w:pPr>
+        <w:pStyle w:val="a5"/>
+        <w:rPr>
+          <w:color w:val="auto"/>
+          <w:lang w:val="ru-RU"/>
+        </w:rPr>
+      </w:pPr>
+      <w:r>
+        <w:rPr>
+          <w:color w:val="auto"/>
+        </w:rPr>
+        <w:t>Third</w:t>
+      </w:r>
+      <w:r>
+        <w:rPr>
+          <w:color w:val="auto"/>
+          <w:lang w:val="ru-RU"/>
+        </w:rPr>
+        <w:t xml:space="preserve"> </w:t>
+      </w:r>
+      <w:r>
+        <w:rPr>
+          <w:color w:val="auto"/>
+        </w:rPr>
+        <w:t>string</w:t>
+      </w:r>
+      <w:r>
+        <w:rPr>
+          <w:color w:val="auto"/>
+          <w:lang w:val="ru-RU"/>
         </w:rPr>
         <w:t xml:space="preserve"> // информация</w:t>
       </w:r>
@@ -3513,25 +3577,15 @@
         <w:pStyle w:val="a5"/>
         <w:rPr>
           <w:color w:val="auto"/>
-        </w:rPr>
-      </w:pPr>
-      <w:r>
-        <w:rPr>
-          <w:color w:val="auto"/>
-        </w:rPr>
-        <w:t>Second string</w:t>
-      </w:r>
-      <w:r>
-        <w:rPr>
-          <w:color w:val="auto"/>
-        </w:rPr>
-        <w:t xml:space="preserve"> </w:t>
-      </w:r>
-      <w:r>
-        <w:rPr>
-          <w:color w:val="auto"/>
-        </w:rPr>
-        <w:t>// информация</w:t>
+          <w:lang w:val="ru-RU"/>
+        </w:rPr>
+      </w:pPr>
+      <w:r>
+        <w:rPr>
+          <w:color w:val="auto"/>
+          <w:lang w:val="ru-RU"/>
+        </w:rPr>
+        <w:t xml:space="preserve">. // окончание </w:t>
       </w:r>
     </w:p>
     <w:p>
@@ -3539,32 +3593,6 @@
         <w:pStyle w:val="a5"/>
         <w:rPr>
           <w:color w:val="auto"/>
-        </w:rPr>
-      </w:pPr>
-      <w:r>
-        <w:rPr>
-          <w:color w:val="auto"/>
-        </w:rPr>
-        <w:t>Third string</w:t>
-      </w:r>
-      <w:r>
-        <w:rPr>
-          <w:color w:val="auto"/>
-        </w:rPr>
-        <w:t xml:space="preserve"> </w:t>
-      </w:r>
-      <w:r>
-        <w:rPr>
-          <w:color w:val="auto"/>
-        </w:rPr>
-        <w:t>// информация</w:t>
-      </w:r>
-    </w:p>
-    <w:p>
-      <w:pPr>
-        <w:pStyle w:val="a5"/>
-        <w:rPr>
-          <w:color w:val="auto"/>
           <w:lang w:val="ru-RU"/>
         </w:rPr>
       </w:pPr>
@@ -3572,22 +3600,14 @@
         <w:rPr>
           <w:color w:val="auto"/>
         </w:rPr>
-        <w:t xml:space="preserve">. // окончание </w:t>
-      </w:r>
-    </w:p>
-    <w:p>
-      <w:pPr>
-        <w:pStyle w:val="a5"/>
+        <w:t>w</w:t>
+      </w:r>
+      <w:r>
         <w:rPr>
           <w:color w:val="auto"/>
           <w:lang w:val="ru-RU"/>
         </w:rPr>
-      </w:pPr>
-      <w:r>
-        <w:rPr>
-          <w:color w:val="auto"/>
-        </w:rPr>
-        <w:t xml:space="preserve">w // запись изменений </w:t>
+        <w:t xml:space="preserve"> // запись изменений </w:t>
       </w:r>
     </w:p>
     <w:p>
@@ -3947,6 +3967,7 @@
         <w:pStyle w:val="a5"/>
         <w:rPr>
           <w:color w:val="auto"/>
+          <w:lang w:val="ru-RU"/>
         </w:rPr>
       </w:pPr>
       <w:r>
@@ -3991,6 +4012,7 @@
       <w:r>
         <w:rPr>
           <w:color w:val="auto"/>
+          <w:lang w:val="ru-RU"/>
         </w:rPr>
         <w:t xml:space="preserve"> открываем файл</w:t>
       </w:r>
@@ -4006,6 +4028,7 @@
       <w:r>
         <w:rPr>
           <w:color w:val="auto"/>
+          <w:lang w:val="ru-RU"/>
         </w:rPr>
         <w:t>40 //</w:t>
       </w:r>
@@ -4019,6 +4042,7 @@
       <w:r>
         <w:rPr>
           <w:color w:val="auto"/>
+          <w:lang w:val="ru-RU"/>
         </w:rPr>
         <w:t xml:space="preserve">вывод </w:t>
       </w:r>
@@ -4041,6 +4065,7 @@
       <w:r>
         <w:rPr>
           <w:color w:val="auto"/>
+          <w:lang w:val="ru-RU"/>
         </w:rPr>
         <w:t xml:space="preserve"> //</w:t>
       </w:r>
@@ -4054,6 +4079,7 @@
       <w:r>
         <w:rPr>
           <w:color w:val="auto"/>
+          <w:lang w:val="ru-RU"/>
         </w:rPr>
         <w:t>указываем строку, перед которой будет добавлен текст</w:t>
       </w:r>
@@ -4088,6 +4114,7 @@
       <w:r>
         <w:rPr>
           <w:color w:val="auto"/>
+          <w:lang w:val="ru-RU"/>
         </w:rPr>
         <w:t xml:space="preserve"> // вывод указанной строки</w:t>
       </w:r>
@@ -4097,6 +4124,7 @@
         <w:pStyle w:val="a5"/>
         <w:rPr>
           <w:color w:val="auto"/>
+          <w:lang w:val="ru-RU"/>
         </w:rPr>
       </w:pPr>
       <w:proofErr w:type="spellStart"/>
@@ -4110,8 +4138,15 @@
       <w:r>
         <w:rPr>
           <w:color w:val="auto"/>
-        </w:rPr>
-        <w:t xml:space="preserve"> // ввод команды insert</w:t>
+          <w:lang w:val="ru-RU"/>
+        </w:rPr>
+        <w:t xml:space="preserve"> // ввод команды </w:t>
+      </w:r>
+      <w:r>
+        <w:rPr>
+          <w:color w:val="auto"/>
+        </w:rPr>
+        <w:t>insert</w:t>
       </w:r>
     </w:p>
     <w:p>
@@ -4125,13 +4160,7 @@
         <w:rPr>
           <w:color w:val="auto"/>
         </w:rPr>
-        <w:t>Before first string</w:t>
-      </w:r>
-      <w:r>
-        <w:rPr>
-          <w:color w:val="auto"/>
-        </w:rPr>
-        <w:t xml:space="preserve"> // ввод текста</w:t>
+        <w:t>Before first string // ввод текста</w:t>
       </w:r>
     </w:p>
     <w:p>
@@ -4139,33 +4168,48 @@
         <w:pStyle w:val="a5"/>
         <w:rPr>
           <w:color w:val="auto"/>
+        </w:rPr>
+      </w:pPr>
+      <w:r>
+        <w:rPr>
+          <w:color w:val="auto"/>
+        </w:rPr>
+        <w:t>Once</w:t>
+      </w:r>
+      <w:r>
+        <w:rPr>
+          <w:color w:val="auto"/>
+        </w:rPr>
+        <w:t xml:space="preserve"> </w:t>
+      </w:r>
+      <w:r>
+        <w:rPr>
+          <w:color w:val="auto"/>
+        </w:rPr>
+        <w:t>more // еще ввод текста</w:t>
+      </w:r>
+    </w:p>
+    <w:p>
+      <w:pPr>
+        <w:pStyle w:val="a5"/>
+        <w:rPr>
+          <w:color w:val="auto"/>
           <w:lang w:val="ru-RU"/>
         </w:rPr>
       </w:pPr>
       <w:r>
         <w:rPr>
           <w:color w:val="auto"/>
-        </w:rPr>
-        <w:t>Once</w:t>
-      </w:r>
-      <w:r>
-        <w:rPr>
-          <w:color w:val="auto"/>
           <w:lang w:val="ru-RU"/>
         </w:rPr>
-        <w:t xml:space="preserve"> </w:t>
-      </w:r>
-      <w:r>
-        <w:rPr>
-          <w:color w:val="auto"/>
-        </w:rPr>
-        <w:t>more</w:t>
-      </w:r>
-      <w:r>
-        <w:rPr>
-          <w:color w:val="auto"/>
-        </w:rPr>
-        <w:t xml:space="preserve"> // еще ввод текста</w:t>
+        <w:t>.</w:t>
+      </w:r>
+      <w:r>
+        <w:rPr>
+          <w:color w:val="auto"/>
+          <w:lang w:val="ru-RU"/>
+        </w:rPr>
+        <w:t xml:space="preserve"> // завершение ввода</w:t>
       </w:r>
     </w:p>
     <w:p>
@@ -4179,15 +4223,15 @@
       <w:r>
         <w:rPr>
           <w:color w:val="auto"/>
+        </w:rPr>
+        <w:t>w</w:t>
+      </w:r>
+      <w:r>
+        <w:rPr>
+          <w:color w:val="auto"/>
           <w:lang w:val="ru-RU"/>
         </w:rPr>
-        <w:t>.</w:t>
-      </w:r>
-      <w:r>
-        <w:rPr>
-          <w:color w:val="auto"/>
-        </w:rPr>
-        <w:t xml:space="preserve"> // завершение ввода</w:t>
+        <w:t xml:space="preserve"> // запись введенного текста</w:t>
       </w:r>
     </w:p>
     <w:p>
@@ -4195,19 +4239,16 @@
         <w:pStyle w:val="a5"/>
         <w:rPr>
           <w:color w:val="auto"/>
-        </w:rPr>
-      </w:pPr>
-      <w:r>
-        <w:rPr>
-          <w:color w:val="auto"/>
-        </w:rPr>
-        <w:t>w</w:t>
-      </w:r>
-      <w:r>
-        <w:rPr>
-          <w:color w:val="auto"/>
-        </w:rPr>
-        <w:t xml:space="preserve"> // запись введенного текста</w:t>
+          <w:lang w:val="ru-RU"/>
+        </w:rPr>
+      </w:pPr>
+      <w:r>
+        <w:rPr>
+          <w:color w:val="auto"/>
+          <w:lang w:val="ru-RU"/>
+        </w:rPr>
+        <w:lastRenderedPageBreak/>
+        <w:t>72 // вывод количества знаков</w:t>
       </w:r>
     </w:p>
     <w:p>
@@ -4215,20 +4256,21 @@
         <w:pStyle w:val="a5"/>
         <w:rPr>
           <w:color w:val="auto"/>
-        </w:rPr>
-      </w:pPr>
-      <w:r>
-        <w:rPr>
-          <w:color w:val="auto"/>
-        </w:rPr>
-        <w:lastRenderedPageBreak/>
-        <w:t>72</w:t>
-      </w:r>
-      <w:r>
-        <w:rPr>
-          <w:color w:val="auto"/>
-        </w:rPr>
-        <w:t xml:space="preserve"> // вывод количества знаков</w:t>
+          <w:lang w:val="ru-RU"/>
+        </w:rPr>
+      </w:pPr>
+      <w:r>
+        <w:rPr>
+          <w:color w:val="auto"/>
+        </w:rPr>
+        <w:t>q</w:t>
+      </w:r>
+      <w:r>
+        <w:rPr>
+          <w:color w:val="auto"/>
+          <w:lang w:val="ru-RU"/>
+        </w:rPr>
+        <w:t xml:space="preserve"> // выход из файла</w:t>
       </w:r>
     </w:p>
     <w:p>
@@ -4236,62 +4278,7 @@
         <w:pStyle w:val="a5"/>
         <w:rPr>
           <w:color w:val="auto"/>
-        </w:rPr>
-      </w:pPr>
-      <w:r>
-        <w:rPr>
-          <w:color w:val="auto"/>
-        </w:rPr>
-        <w:t>q</w:t>
-      </w:r>
-      <w:r>
-        <w:rPr>
-          <w:color w:val="auto"/>
-        </w:rPr>
-        <w:t xml:space="preserve"> // </w:t>
-      </w:r>
-      <w:proofErr w:type="spellStart"/>
-      <w:r>
-        <w:rPr>
-          <w:color w:val="auto"/>
-        </w:rPr>
-        <w:t>выход</w:t>
-      </w:r>
-      <w:proofErr w:type="spellEnd"/>
-      <w:r>
-        <w:rPr>
-          <w:color w:val="auto"/>
-        </w:rPr>
-        <w:t xml:space="preserve"> </w:t>
-      </w:r>
-      <w:proofErr w:type="spellStart"/>
-      <w:r>
-        <w:rPr>
-          <w:color w:val="auto"/>
-        </w:rPr>
-        <w:t>из</w:t>
-      </w:r>
-      <w:proofErr w:type="spellEnd"/>
-      <w:r>
-        <w:rPr>
-          <w:color w:val="auto"/>
-        </w:rPr>
-        <w:t xml:space="preserve"> </w:t>
-      </w:r>
-      <w:proofErr w:type="spellStart"/>
-      <w:r>
-        <w:rPr>
-          <w:color w:val="auto"/>
-        </w:rPr>
-        <w:t>файла</w:t>
-      </w:r>
-      <w:proofErr w:type="spellEnd"/>
-    </w:p>
-    <w:p>
-      <w:pPr>
-        <w:pStyle w:val="a5"/>
-        <w:rPr>
-          <w:color w:val="auto"/>
+          <w:lang w:val="ru-RU"/>
         </w:rPr>
       </w:pPr>
     </w:p>
@@ -4312,31 +4299,7 @@
           <w:sz w:val="28"/>
           <w:szCs w:val="28"/>
         </w:rPr>
-        <w:t xml:space="preserve">Скрипт для добавления текста в </w:t>
-      </w:r>
-      <w:r>
-        <w:rPr>
-          <w:rFonts w:ascii="Times New Roman" w:hAnsi="Times New Roman" w:cs="Times New Roman"/>
-          <w:sz w:val="28"/>
-          <w:szCs w:val="28"/>
-        </w:rPr>
-        <w:t>середину</w:t>
-      </w:r>
-      <w:r>
-        <w:rPr>
-          <w:rFonts w:ascii="Times New Roman" w:hAnsi="Times New Roman" w:cs="Times New Roman"/>
-          <w:sz w:val="28"/>
-          <w:szCs w:val="28"/>
-        </w:rPr>
-        <w:t xml:space="preserve"> файла</w:t>
-      </w:r>
-      <w:r>
-        <w:rPr>
-          <w:rFonts w:ascii="Times New Roman" w:hAnsi="Times New Roman" w:cs="Times New Roman"/>
-          <w:sz w:val="28"/>
-          <w:szCs w:val="28"/>
-        </w:rPr>
-        <w:t xml:space="preserve"> отличается только строкой, перед которой будет вставлена информация. </w:t>
+        <w:t xml:space="preserve">Скрипт для добавления текста в середину файла отличается только строкой, перед которой будет вставлена информация. </w:t>
       </w:r>
     </w:p>
     <w:p>
@@ -4357,55 +4320,7 @@
           <w:sz w:val="28"/>
           <w:szCs w:val="28"/>
         </w:rPr>
-        <w:t>В с</w:t>
-      </w:r>
-      <w:r>
-        <w:rPr>
-          <w:rFonts w:ascii="Times New Roman" w:hAnsi="Times New Roman" w:cs="Times New Roman"/>
-          <w:sz w:val="28"/>
-          <w:szCs w:val="28"/>
-        </w:rPr>
-        <w:t>крипт</w:t>
-      </w:r>
-      <w:r>
-        <w:rPr>
-          <w:rFonts w:ascii="Times New Roman" w:hAnsi="Times New Roman" w:cs="Times New Roman"/>
-          <w:sz w:val="28"/>
-          <w:szCs w:val="28"/>
-        </w:rPr>
-        <w:t>е</w:t>
-      </w:r>
-      <w:r>
-        <w:rPr>
-          <w:rFonts w:ascii="Times New Roman" w:hAnsi="Times New Roman" w:cs="Times New Roman"/>
-          <w:sz w:val="28"/>
-          <w:szCs w:val="28"/>
-        </w:rPr>
-        <w:t xml:space="preserve"> для добавления текста в </w:t>
-      </w:r>
-      <w:r>
-        <w:rPr>
-          <w:rFonts w:ascii="Times New Roman" w:hAnsi="Times New Roman" w:cs="Times New Roman"/>
-          <w:sz w:val="28"/>
-          <w:szCs w:val="28"/>
-        </w:rPr>
-        <w:t>конец</w:t>
-      </w:r>
-      <w:r>
-        <w:rPr>
-          <w:rFonts w:ascii="Times New Roman" w:hAnsi="Times New Roman" w:cs="Times New Roman"/>
-          <w:sz w:val="28"/>
-          <w:szCs w:val="28"/>
-        </w:rPr>
-        <w:t xml:space="preserve"> файла</w:t>
-      </w:r>
-      <w:r>
-        <w:rPr>
-          <w:rFonts w:ascii="Times New Roman" w:hAnsi="Times New Roman" w:cs="Times New Roman"/>
-          <w:sz w:val="28"/>
-          <w:szCs w:val="28"/>
-        </w:rPr>
-        <w:t xml:space="preserve"> вместо указания номера строки будет использован символ </w:t>
+        <w:t xml:space="preserve">В скрипте для добавления текста в конец файла вместо указания номера строки будет использован символ </w:t>
       </w:r>
       <w:r>
         <w:rPr>
@@ -4633,7 +4548,6 @@
           <w:rFonts w:ascii="Times New Roman" w:hAnsi="Times New Roman" w:cs="Times New Roman"/>
           <w:sz w:val="28"/>
           <w:szCs w:val="28"/>
-          <w:lang w:val="en-US"/>
         </w:rPr>
       </w:pPr>
       <w:r>

</xml_diff>